<commit_message>
actualización de cronograma y project charter
</commit_message>
<xml_diff>
--- a/documentos/Project Charter.docx
+++ b/documentos/Project Charter.docx
@@ -1,6 +1,6 @@
 
 <file path=word/document.xml><?xml version="1.0" encoding="utf-8"?>
-<w:document xmlns:wpc="http://schemas.microsoft.com/office/word/2010/wordprocessingCanvas" xmlns:cx="http://schemas.microsoft.com/office/drawing/2014/chartex" xmlns:cx1="http://schemas.microsoft.com/office/drawing/2015/9/8/chartex" xmlns:cx2="http://schemas.microsoft.com/office/drawing/2015/10/21/chartex" xmlns:cx3="http://schemas.microsoft.com/office/drawing/2016/5/9/chartex" xmlns:cx4="http://schemas.microsoft.com/office/drawing/2016/5/10/chartex" xmlns:cx5="http://schemas.microsoft.com/office/drawing/2016/5/11/chartex" xmlns:cx6="http://schemas.microsoft.com/office/drawing/2016/5/12/chartex" xmlns:cx7="http://schemas.microsoft.com/office/drawing/2016/5/13/chartex" xmlns:cx8="http://schemas.microsoft.com/office/drawing/2016/5/14/chartex" xmlns:mc="http://schemas.openxmlformats.org/markup-compatibility/2006" xmlns:aink="http://schemas.microsoft.com/office/drawing/2016/ink" xmlns:am3d="http://schemas.microsoft.com/office/drawing/2017/model3d" xmlns:o="urn:schemas-microsoft-com:office:office" xmlns:r="http://schemas.openxmlformats.org/officeDocument/2006/relationships" xmlns:m="http://schemas.openxmlformats.org/officeDocument/2006/math" xmlns:v="urn:schemas-microsoft-com:vml" xmlns:wp14="http://schemas.microsoft.com/office/word/2010/wordprocessingDrawing" xmlns:wp="http://schemas.openxmlformats.org/drawingml/2006/wordprocessingDrawing" xmlns:w10="urn:schemas-microsoft-com:office:word" xmlns:w="http://schemas.openxmlformats.org/wordprocessingml/2006/main" xmlns:w14="http://schemas.microsoft.com/office/word/2010/wordml" xmlns:w15="http://schemas.microsoft.com/office/word/2012/wordml" xmlns:w16cex="http://schemas.microsoft.com/office/word/2018/wordml/cex" xmlns:w16cid="http://schemas.microsoft.com/office/word/2016/wordml/cid" xmlns:w16="http://schemas.microsoft.com/office/word/2018/wordml" xmlns:w16se="http://schemas.microsoft.com/office/word/2015/wordml/symex" xmlns:wpg="http://schemas.microsoft.com/office/word/2010/wordprocessingGroup" xmlns:wpi="http://schemas.microsoft.com/office/word/2010/wordprocessingInk" xmlns:wne="http://schemas.microsoft.com/office/word/2006/wordml" xmlns:wps="http://schemas.microsoft.com/office/word/2010/wordprocessingShape" mc:Ignorable="w14 w15 w16se w16cid w16 w16cex wp14">
+<w:document xmlns:wpc="http://schemas.microsoft.com/office/word/2010/wordprocessingCanvas" xmlns:cx="http://schemas.microsoft.com/office/drawing/2014/chartex" xmlns:cx1="http://schemas.microsoft.com/office/drawing/2015/9/8/chartex" xmlns:cx2="http://schemas.microsoft.com/office/drawing/2015/10/21/chartex" xmlns:cx3="http://schemas.microsoft.com/office/drawing/2016/5/9/chartex" xmlns:cx4="http://schemas.microsoft.com/office/drawing/2016/5/10/chartex" xmlns:cx5="http://schemas.microsoft.com/office/drawing/2016/5/11/chartex" xmlns:cx6="http://schemas.microsoft.com/office/drawing/2016/5/12/chartex" xmlns:cx7="http://schemas.microsoft.com/office/drawing/2016/5/13/chartex" xmlns:cx8="http://schemas.microsoft.com/office/drawing/2016/5/14/chartex" xmlns:mc="http://schemas.openxmlformats.org/markup-compatibility/2006" xmlns:aink="http://schemas.microsoft.com/office/drawing/2016/ink" xmlns:am3d="http://schemas.microsoft.com/office/drawing/2017/model3d" xmlns:o="urn:schemas-microsoft-com:office:office" xmlns:r="http://schemas.openxmlformats.org/officeDocument/2006/relationships" xmlns:m="http://schemas.openxmlformats.org/officeDocument/2006/math" xmlns:v="urn:schemas-microsoft-com:vml" xmlns:wp14="http://schemas.microsoft.com/office/word/2010/wordprocessingDrawing" xmlns:wp="http://schemas.openxmlformats.org/drawingml/2006/wordprocessingDrawing" xmlns:w10="urn:schemas-microsoft-com:office:word" xmlns:w="http://schemas.openxmlformats.org/wordprocessingml/2006/main" xmlns:w14="http://schemas.microsoft.com/office/word/2010/wordml" xmlns:w15="http://schemas.microsoft.com/office/word/2012/wordml" xmlns:w16cex="http://schemas.microsoft.com/office/word/2018/wordml/cex" xmlns:w16cid="http://schemas.microsoft.com/office/word/2016/wordml/cid" xmlns:w16="http://schemas.microsoft.com/office/word/2018/wordml" xmlns:w16sdtdh="http://schemas.microsoft.com/office/word/2020/wordml/sdtdatahash" xmlns:w16se="http://schemas.microsoft.com/office/word/2015/wordml/symex" xmlns:wpg="http://schemas.microsoft.com/office/word/2010/wordprocessingGroup" xmlns:wpi="http://schemas.microsoft.com/office/word/2010/wordprocessingInk" xmlns:wne="http://schemas.microsoft.com/office/word/2006/wordml" xmlns:wps="http://schemas.microsoft.com/office/word/2010/wordprocessingShape" mc:Ignorable="w14 w15 w16se w16cid w16 w16cex w16sdtdh wp14">
   <w:body>
     <w:p>
       <w:pPr>
@@ -77,58 +77,26 @@
                 <w:sz w:val="20"/>
                 <w:szCs w:val="20"/>
               </w:rPr>
-              <w:t>CÓDIGO</w:t>
-            </w:r>
+              <w:t>CÓDIGO EDU-01</w:t>
+            </w:r>
+          </w:p>
+          <w:p>
+            <w:pPr>
+              <w:spacing w:line="240" w:lineRule="auto"/>
+              <w:ind w:left="0" w:hanging="2"/>
+              <w:jc w:val="center"/>
+              <w:rPr>
+                <w:sz w:val="24"/>
+                <w:szCs w:val="24"/>
+              </w:rPr>
+            </w:pPr>
             <w:r>
               <w:rPr>
                 <w:b/>
                 <w:sz w:val="20"/>
                 <w:szCs w:val="20"/>
               </w:rPr>
-              <w:t xml:space="preserve"> EDU-01</w:t>
-            </w:r>
-          </w:p>
-          <w:p>
-            <w:pPr>
-              <w:spacing w:line="240" w:lineRule="auto"/>
-              <w:ind w:left="0" w:hanging="2"/>
-              <w:jc w:val="center"/>
-              <w:rPr>
-                <w:sz w:val="24"/>
-                <w:szCs w:val="24"/>
-              </w:rPr>
-            </w:pPr>
-            <w:r>
-              <w:rPr>
-                <w:b/>
-                <w:sz w:val="20"/>
-                <w:szCs w:val="20"/>
-              </w:rPr>
-              <w:t xml:space="preserve">versión </w:t>
-            </w:r>
-            <w:r>
-              <w:rPr>
-                <w:b/>
-                <w:sz w:val="20"/>
-                <w:szCs w:val="20"/>
-              </w:rPr>
-              <w:t>2</w:t>
-            </w:r>
-            <w:r>
-              <w:rPr>
-                <w:b/>
-                <w:sz w:val="20"/>
-                <w:szCs w:val="20"/>
-              </w:rPr>
-              <w:t>.</w:t>
-            </w:r>
-            <w:r>
-              <w:rPr>
-                <w:b/>
-                <w:sz w:val="20"/>
-                <w:szCs w:val="20"/>
-              </w:rPr>
-              <w:t>0</w:t>
+              <w:t>versión 2.0</w:t>
             </w:r>
           </w:p>
         </w:tc>
@@ -673,6 +641,84 @@
             </w:pPr>
             <w:r>
               <w:t>10</w:t>
+            </w:r>
+          </w:p>
+        </w:tc>
+        <w:tc>
+          <w:tcPr>
+            <w:tcW w:w="465" w:type="dxa"/>
+          </w:tcPr>
+          <w:p>
+            <w:pPr>
+              <w:spacing w:line="240" w:lineRule="auto"/>
+              <w:ind w:left="0" w:hanging="2"/>
+            </w:pPr>
+            <w:r>
+              <w:t>21</w:t>
+            </w:r>
+          </w:p>
+        </w:tc>
+      </w:tr>
+      <w:tr>
+        <w:tc>
+          <w:tcPr>
+            <w:tcW w:w="1101" w:type="dxa"/>
+            <w:vAlign w:val="center"/>
+          </w:tcPr>
+          <w:p>
+            <w:pPr>
+              <w:spacing w:line="240" w:lineRule="auto"/>
+              <w:ind w:left="0" w:hanging="2"/>
+              <w:jc w:val="center"/>
+            </w:pPr>
+            <w:r>
+              <w:t>0</w:t>
+            </w:r>
+            <w:r>
+              <w:t>3</w:t>
+            </w:r>
+          </w:p>
+        </w:tc>
+        <w:tc>
+          <w:tcPr>
+            <w:tcW w:w="6250" w:type="dxa"/>
+            <w:gridSpan w:val="3"/>
+          </w:tcPr>
+          <w:p>
+            <w:pPr>
+              <w:spacing w:line="240" w:lineRule="auto"/>
+              <w:ind w:left="0" w:hanging="2"/>
+            </w:pPr>
+            <w:r>
+              <w:t>Actualización de Hitos Principales del Proyecto</w:t>
+            </w:r>
+          </w:p>
+        </w:tc>
+        <w:tc>
+          <w:tcPr>
+            <w:tcW w:w="465" w:type="dxa"/>
+          </w:tcPr>
+          <w:p>
+            <w:pPr>
+              <w:spacing w:line="240" w:lineRule="auto"/>
+              <w:ind w:left="0" w:hanging="2"/>
+            </w:pPr>
+            <w:r>
+              <w:t>08</w:t>
+            </w:r>
+          </w:p>
+        </w:tc>
+        <w:tc>
+          <w:tcPr>
+            <w:tcW w:w="465" w:type="dxa"/>
+          </w:tcPr>
+          <w:p>
+            <w:pPr>
+              <w:spacing w:line="240" w:lineRule="auto"/>
+              <w:ind w:left="0" w:hanging="2"/>
+            </w:pPr>
+            <w:r>
+              <w:t>11</w:t>
             </w:r>
           </w:p>
         </w:tc>
@@ -765,10 +811,13 @@
               <w:jc w:val="both"/>
             </w:pPr>
             <w:r>
-              <w:t>El proyecto será desarrollado utilizand</w:t>
-            </w:r>
-            <w:r>
-              <w:t>o tecnología web para lo cual se usará: Angular para el frontend, NodeJS con Express y Python para el backend,  y MongoDB como gestor de base de datos.</w:t>
+              <w:t xml:space="preserve">El proyecto será desarrollado utilizando tecnología web para lo cual se usará: Angular para el frontend, NodeJS con Express y Python para el </w:t>
+            </w:r>
+            <w:r>
+              <w:t>backend, y</w:t>
+            </w:r>
+            <w:r>
+              <w:t xml:space="preserve"> MongoDB como gestor de base de datos.</w:t>
             </w:r>
           </w:p>
         </w:tc>
@@ -942,10 +991,7 @@
               <w:jc w:val="both"/>
             </w:pPr>
             <w:r>
-              <w:t>Establecer una comunidad de personas interesadas en el constante aprendizaje de nuevas tecnologías que puedan dar su opinión respecto a los distintos curs</w:t>
-            </w:r>
-            <w:r>
-              <w:t>os que existen en el mercado.</w:t>
+              <w:t>Establecer una comunidad de personas interesadas en el constante aprendizaje de nuevas tecnologías que puedan dar su opinión respecto a los distintos cursos que existen en el mercado.</w:t>
             </w:r>
           </w:p>
         </w:tc>
@@ -1059,10 +1105,7 @@
                     <w:t>Alcance:</w:t>
                   </w:r>
                   <w:r>
-                    <w:t xml:space="preserve"> Imple</w:t>
-                  </w:r>
-                  <w:r>
-                    <w:t>mentar por completo las funcionalidades planteadas para el sistema.</w:t>
+                    <w:t xml:space="preserve"> Implementar por completo las funcionalidades planteadas para el sistema.</w:t>
                   </w:r>
                 </w:p>
               </w:tc>
@@ -1088,10 +1131,7 @@
                     <w:t>Tiempo:</w:t>
                   </w:r>
                   <w:r>
-                    <w:t xml:space="preserve"> O</w:t>
-                  </w:r>
-                  <w:r>
-                    <w:t>btener un producto completamente funcional al cabo 2 meses y medio a partir de la fecha en cronograma.</w:t>
+                    <w:t xml:space="preserve"> Obtener un producto completamente funcional al cabo 2 meses y medio a partir de la fecha en cronograma.</w:t>
                   </w:r>
                 </w:p>
               </w:tc>
@@ -1116,13 +1156,7 @@
                     <w:t>Costo:</w:t>
                   </w:r>
                   <w:r>
-                    <w:t xml:space="preserve"> El presupuesto aproximado ronda los </w:t>
-                  </w:r>
-                  <w:r>
-                    <w:t>S/ 20,000</w:t>
-                  </w:r>
-                  <w:r>
-                    <w:t>.</w:t>
+                    <w:t xml:space="preserve"> El presupuesto aproximado ronda los S/ 20,000.</w:t>
                   </w:r>
                 </w:p>
               </w:tc>
@@ -1145,13 +1179,11 @@
                     <w:rPr>
                       <w:b/>
                     </w:rPr>
+                    <w:lastRenderedPageBreak/>
                     <w:t>Calidad:</w:t>
                   </w:r>
                   <w:r>
-                    <w:t xml:space="preserve"> Se logre concluir con el producto funcional y </w:t>
-                  </w:r>
-                  <w:r>
-                    <w:t>realice búsquedas rápidas de los distintos cursos de tecnología.</w:t>
+                    <w:t xml:space="preserve"> Se logre concluir con el producto funcional y realice búsquedas rápidas de los distintos cursos de tecnología.</w:t>
                   </w:r>
                 </w:p>
               </w:tc>
@@ -1322,15 +1354,43 @@
                 <w:sz w:val="16"/>
                 <w:szCs w:val="16"/>
               </w:rPr>
-              <w:t xml:space="preserve"> condiciones y/o capacidades que debe cumplir el producto o servicio y la Gestión del Proyecto, indicando el interesado que lo solicita. Una necesidad del negocio es resuelto por uno o más requisitos de producto de alto nivel. Un requisito de Gestión de Pr</w:t>
-            </w:r>
+              <w:t xml:space="preserve"> condiciones y/o capacidades que debe cumplir el producto o servicio y la Gestión del Proyecto, indicando el interesado que lo solicita. Una necesidad del negocio es </w:t>
+            </w:r>
+            <w:proofErr w:type="gramStart"/>
             <w:r>
               <w:rPr>
                 <w:color w:val="000000"/>
                 <w:sz w:val="16"/>
                 <w:szCs w:val="16"/>
               </w:rPr>
-              <w:t>oyecto de alto nivel, está asociado al nivel de madurez de Dirección de Proyectos de los interesados)</w:t>
+              <w:t>resuelto</w:t>
+            </w:r>
+            <w:proofErr w:type="gramEnd"/>
+            <w:r>
+              <w:rPr>
+                <w:color w:val="000000"/>
+                <w:sz w:val="16"/>
+                <w:szCs w:val="16"/>
+              </w:rPr>
+              <w:t xml:space="preserve"> por uno o más requisitos de producto de alto nivel. Un requisito de Gestión de Proyecto de alto </w:t>
+            </w:r>
+            <w:proofErr w:type="gramStart"/>
+            <w:r>
+              <w:rPr>
+                <w:color w:val="000000"/>
+                <w:sz w:val="16"/>
+                <w:szCs w:val="16"/>
+              </w:rPr>
+              <w:t>nivel,</w:t>
+            </w:r>
+            <w:proofErr w:type="gramEnd"/>
+            <w:r>
+              <w:rPr>
+                <w:color w:val="000000"/>
+                <w:sz w:val="16"/>
+                <w:szCs w:val="16"/>
+              </w:rPr>
+              <w:t xml:space="preserve"> está asociado al nivel de madurez de Dirección de Proyectos de los interesados)</w:t>
             </w:r>
           </w:p>
         </w:tc>
@@ -1457,7 +1517,13 @@
                     <w:ind w:left="0" w:hanging="2"/>
                   </w:pPr>
                   <w:r>
-                    <w:t>El sistema estará desplegado para la pre producción.</w:t>
+                    <w:t xml:space="preserve">El sistema estará desplegado para la </w:t>
+                  </w:r>
+                  <w:r>
+                    <w:t>preproducción</w:t>
+                  </w:r>
+                  <w:r>
+                    <w:t>.</w:t>
                   </w:r>
                 </w:p>
               </w:tc>
@@ -1578,7 +1644,13 @@
                     <w:jc w:val="both"/>
                   </w:pPr>
                   <w:r>
-                    <w:t>Los usuarios podrán buscar los cursos de acuerdo a un rango de precios, duración, etc, de manera rápida.</w:t>
+                    <w:t xml:space="preserve">Los usuarios podrán buscar los cursos </w:t>
+                  </w:r>
+                  <w:r>
+                    <w:t>de acuerdo con</w:t>
+                  </w:r>
+                  <w:r>
+                    <w:t xml:space="preserve"> un rango de precios, duración, etc, de manera rápida.</w:t>
                   </w:r>
                 </w:p>
               </w:tc>
@@ -1594,10 +1666,7 @@
                     <w:ind w:left="0" w:hanging="2"/>
                   </w:pPr>
                   <w:r>
-                    <w:t>R0</w:t>
-                  </w:r>
-                  <w:r>
-                    <w:t>7</w:t>
+                    <w:t>R07</w:t>
                   </w:r>
                 </w:p>
               </w:tc>
@@ -1984,7 +2053,13 @@
               <w:ind w:left="0" w:hanging="2"/>
             </w:pPr>
             <w:r>
-              <w:t>Desarrollo de las Historias de Usuario correspondientes al Sprint.</w:t>
+              <w:t>Desarrollo de las Historias de Usuario</w:t>
+            </w:r>
+            <w:r>
+              <w:t xml:space="preserve"> </w:t>
+            </w:r>
+            <w:r>
+              <w:t>correspondientes al Sprint.</w:t>
             </w:r>
           </w:p>
           <w:p>
@@ -2322,7 +2397,7 @@
                 <w:sz w:val="26"/>
                 <w:szCs w:val="26"/>
               </w:rPr>
-              <w:t>Lanzamiento</w:t>
+              <w:t>Cierre</w:t>
             </w:r>
           </w:p>
         </w:tc>
@@ -2839,10 +2914,7 @@
                     <w:ind w:left="0" w:hanging="2"/>
                   </w:pPr>
                   <w:r>
-                    <w:t xml:space="preserve">Retraso en la fecha </w:t>
-                  </w:r>
-                  <w:r>
-                    <w:t>de entrega del proyecto.</w:t>
+                    <w:t>Retraso en la fecha de entrega del proyecto.</w:t>
                   </w:r>
                 </w:p>
               </w:tc>
@@ -3109,6 +3181,9 @@
                     <w:jc w:val="center"/>
                   </w:pPr>
                   <w:r>
+                    <w:t>0</w:t>
+                  </w:r>
+                  <w:r>
                     <w:t>1</w:t>
                   </w:r>
                   <w:r>
@@ -3478,7 +3553,10 @@
                     <w:jc w:val="center"/>
                   </w:pPr>
                   <w:r>
-                    <w:t>09</w:t>
+                    <w:t>0</w:t>
+                  </w:r>
+                  <w:r>
+                    <w:t>2</w:t>
                   </w:r>
                   <w:r>
                     <w:t>/1</w:t>
@@ -3736,7 +3814,7 @@
                     <w:jc w:val="center"/>
                   </w:pPr>
                   <w:r>
-                    <w:t>06</w:t>
+                    <w:t>29</w:t>
                   </w:r>
                   <w:r>
                     <w:t>/12/21</w:t>
@@ -3784,7 +3862,10 @@
                     <w:jc w:val="center"/>
                   </w:pPr>
                   <w:r>
-                    <w:t>28</w:t>
+                    <w:t>2</w:t>
+                  </w:r>
+                  <w:r>
+                    <w:t>9</w:t>
                   </w:r>
                   <w:r>
                     <w:t>/1</w:t>
@@ -3985,10 +4066,7 @@
                     <w:jc w:val="center"/>
                   </w:pPr>
                   <w:r>
-                    <w:t>0</w:t>
-                  </w:r>
-                  <w:r>
-                    <w:t>3</w:t>
+                    <w:t>18</w:t>
                   </w:r>
                   <w:r>
                     <w:t>/01/22</w:t>
@@ -4093,7 +4171,7 @@
                     <w:jc w:val="center"/>
                   </w:pPr>
                   <w:r>
-                    <w:t>20</w:t>
+                    <w:t>19</w:t>
                   </w:r>
                   <w:r>
                     <w:t>/01/22</w:t>
@@ -4132,7 +4210,13 @@
                     <w:rPr>
                       <w:b/>
                     </w:rPr>
-                    <w:t>Lanzamiento:</w:t>
+                    <w:t>Cierre</w:t>
+                  </w:r>
+                  <w:r>
+                    <w:rPr>
+                      <w:b/>
+                    </w:rPr>
+                    <w:t>:</w:t>
                   </w:r>
                 </w:p>
               </w:tc>
@@ -4186,7 +4270,7 @@
                     <w:jc w:val="center"/>
                   </w:pPr>
                   <w:r>
-                    <w:t>21</w:t>
+                    <w:t>19</w:t>
                   </w:r>
                   <w:r>
                     <w:t>/01/22</w:t>
@@ -4234,7 +4318,7 @@
                     <w:jc w:val="center"/>
                   </w:pPr>
                   <w:r>
-                    <w:t>22</w:t>
+                    <w:t>21</w:t>
                   </w:r>
                   <w:r>
                     <w:t>/01/22</w:t>
@@ -4567,7 +4651,19 @@
                     <w:rPr>
                       <w:b/>
                     </w:rPr>
-                    <w:t>Máquinas y equipo de trabajo(PC)</w:t>
+                    <w:t xml:space="preserve">Máquinas y equipo de </w:t>
+                  </w:r>
+                  <w:r>
+                    <w:rPr>
+                      <w:b/>
+                    </w:rPr>
+                    <w:t>trabajo (</w:t>
+                  </w:r>
+                  <w:r>
+                    <w:rPr>
+                      <w:b/>
+                    </w:rPr>
+                    <w:t>PC)</w:t>
                   </w:r>
                 </w:p>
               </w:tc>
@@ -5140,10 +5236,7 @@
                     <w:ind w:left="0" w:hanging="2"/>
                   </w:pPr>
                   <w:r>
-                    <w:t>INCERTID</w:t>
-                  </w:r>
-                  <w:r>
-                    <w:t>UMBRE</w:t>
+                    <w:t>INCERTIDUMBRE</w:t>
                   </w:r>
                 </w:p>
               </w:tc>
@@ -5163,7 +5256,19 @@
                     <w:ind w:left="0" w:hanging="2"/>
                   </w:pPr>
                   <w:r>
-                    <w:t>El equipo a cargo del proyecto cuenta con los recursos hardware (laptops) y recursos software(herramientas open source) necesarios  para  desarrollar el proyecto.</w:t>
+                    <w:t xml:space="preserve">El equipo a cargo del proyecto cuenta con los recursos hardware (laptops) y recursos </w:t>
+                  </w:r>
+                  <w:r>
+                    <w:t>software (</w:t>
+                  </w:r>
+                  <w:r>
+                    <w:t xml:space="preserve">herramientas open source) </w:t>
+                  </w:r>
+                  <w:r>
+                    <w:t>necesarios para desarrollar</w:t>
+                  </w:r>
+                  <w:r>
+                    <w:t xml:space="preserve"> el proyecto.</w:t>
                   </w:r>
                 </w:p>
                 <w:p>
@@ -5182,10 +5287,21 @@
                     <w:ind w:left="0" w:hanging="2"/>
                   </w:pPr>
                   <w:r>
-                    <w:t>El equipo de desarrollo cuenta con los conocimientos y experiencia  en las tecnologías del M</w:t>
-                  </w:r>
-                  <w:r>
-                    <w:t>EAN stack y en el lenguaje Python para el desarrollo del proyecto.</w:t>
+                    <w:t xml:space="preserve">El equipo de desarrollo cuenta con los conocimientos y </w:t>
+                  </w:r>
+                  <w:r>
+                    <w:t>experiencia en</w:t>
+                  </w:r>
+                  <w:r>
+                    <w:t xml:space="preserve"> las tecnologías del MEAN </w:t>
+                  </w:r>
+                  <w:proofErr w:type="spellStart"/>
+                  <w:r>
+                    <w:t>stack</w:t>
+                  </w:r>
+                  <w:proofErr w:type="spellEnd"/>
+                  <w:r>
+                    <w:t xml:space="preserve"> y en el lenguaje Python para el desarrollo del proyecto.</w:t>
                   </w:r>
                 </w:p>
               </w:tc>
@@ -5216,10 +5332,19 @@
                     <w:ind w:left="0" w:hanging="2"/>
                   </w:pPr>
                   <w:r>
-                    <w:t>Todos los  miembros del equipo  cuentan con tiempo disponible en la</w:t>
-                  </w:r>
-                  <w:r>
-                    <w:t xml:space="preserve"> semana para llevar a cabo las actividades.</w:t>
+                    <w:t xml:space="preserve">Todos </w:t>
+                  </w:r>
+                  <w:r>
+                    <w:t>los miembros</w:t>
+                  </w:r>
+                  <w:r>
+                    <w:t xml:space="preserve"> del </w:t>
+                  </w:r>
+                  <w:r>
+                    <w:t>equipo cuentan</w:t>
+                  </w:r>
+                  <w:r>
+                    <w:t xml:space="preserve"> con tiempo disponible en la semana para llevar a cabo las actividades.</w:t>
                   </w:r>
                 </w:p>
               </w:tc>
@@ -5283,8 +5408,17 @@
                 <w:sz w:val="16"/>
                 <w:szCs w:val="16"/>
               </w:rPr>
-              <w:t>(Quién evalúa los criterios de éxito, decide el éxito del proyecto y quien cierra el proyecto )</w:t>
-            </w:r>
+              <w:t xml:space="preserve">(Quién evalúa los criterios de éxito, decide el éxito del proyecto y quien cierra el </w:t>
+            </w:r>
+            <w:proofErr w:type="gramStart"/>
+            <w:r>
+              <w:rPr>
+                <w:sz w:val="16"/>
+                <w:szCs w:val="16"/>
+              </w:rPr>
+              <w:t>proyecto )</w:t>
+            </w:r>
+            <w:proofErr w:type="gramEnd"/>
           </w:p>
         </w:tc>
       </w:tr>
@@ -5398,7 +5532,13 @@
               <w:ind w:left="0" w:hanging="2"/>
             </w:pPr>
             <w:r>
-              <w:t>Cumplimiento de las actividades  en las fechas programadas.</w:t>
+              <w:t xml:space="preserve">Cumplimiento de las </w:t>
+            </w:r>
+            <w:r>
+              <w:t>actividades en</w:t>
+            </w:r>
+            <w:r>
+              <w:t xml:space="preserve"> las fechas programadas.</w:t>
             </w:r>
           </w:p>
         </w:tc>
@@ -5456,7 +5596,10 @@
             </w:pPr>
             <w:r>
               <w:lastRenderedPageBreak/>
-              <w:t>Mantener el proyecto dentro del  presupuesto</w:t>
+              <w:t xml:space="preserve">Mantener el proyecto dentro </w:t>
+            </w:r>
+            <w:r>
+              <w:t>del presupuesto</w:t>
             </w:r>
           </w:p>
         </w:tc>
@@ -5696,10 +5839,7 @@
               <w:ind w:left="0" w:hanging="2"/>
             </w:pPr>
             <w:r>
-              <w:t>Asignación de las actividades y recursos necesarios para llevar a cabo el des</w:t>
-            </w:r>
-            <w:r>
-              <w:t>arrollo del proyecto.</w:t>
+              <w:t>Asignación de las actividades y recursos necesarios para llevar a cabo el desarrollo del proyecto.</w:t>
             </w:r>
           </w:p>
         </w:tc>
@@ -5923,13 +6063,7 @@
                     <w:rPr>
                       <w:rFonts w:ascii="Arial" w:eastAsia="Arial" w:hAnsi="Arial" w:cs="Arial"/>
                     </w:rPr>
-                    <w:t>Gerente del Proyecto: Manuel Faj</w:t>
-                  </w:r>
-                  <w:r>
-                    <w:rPr>
-                      <w:rFonts w:ascii="Arial" w:eastAsia="Arial" w:hAnsi="Arial" w:cs="Arial"/>
-                    </w:rPr>
-                    <w:t>ardo</w:t>
+                    <w:t>Gerente del Proyecto: Manuel Fajardo</w:t>
                   </w:r>
                 </w:p>
               </w:tc>
@@ -5975,62 +6109,26 @@
                     <w:rPr>
                       <w:rFonts w:ascii="Arial" w:eastAsia="Arial" w:hAnsi="Arial" w:cs="Arial"/>
                     </w:rPr>
-                    <w:t xml:space="preserve">FECHA: </w:t>
-                  </w:r>
-                  <w:r>
+                    <w:t>FECHA:  29/10/2021</w:t>
+                  </w:r>
+                </w:p>
+              </w:tc>
+              <w:tc>
+                <w:tcPr>
+                  <w:tcW w:w="4678" w:type="dxa"/>
+                </w:tcPr>
+                <w:p>
+                  <w:pPr>
+                    <w:ind w:left="0" w:hanging="2"/>
                     <w:rPr>
                       <w:rFonts w:ascii="Arial" w:eastAsia="Arial" w:hAnsi="Arial" w:cs="Arial"/>
                     </w:rPr>
-                    <w:t xml:space="preserve"> 29</w:t>
-                  </w:r>
+                  </w:pPr>
                   <w:r>
                     <w:rPr>
                       <w:rFonts w:ascii="Arial" w:eastAsia="Arial" w:hAnsi="Arial" w:cs="Arial"/>
                     </w:rPr>
-                    <w:t>/</w:t>
-                  </w:r>
-                  <w:r>
-                    <w:rPr>
-                      <w:rFonts w:ascii="Arial" w:eastAsia="Arial" w:hAnsi="Arial" w:cs="Arial"/>
-                    </w:rPr>
-                    <w:t>10</w:t>
-                  </w:r>
-                  <w:r>
-                    <w:rPr>
-                      <w:rFonts w:ascii="Arial" w:eastAsia="Arial" w:hAnsi="Arial" w:cs="Arial"/>
-                    </w:rPr>
-                    <w:t>/</w:t>
-                  </w:r>
-                  <w:r>
-                    <w:rPr>
-                      <w:rFonts w:ascii="Arial" w:eastAsia="Arial" w:hAnsi="Arial" w:cs="Arial"/>
-                    </w:rPr>
-                    <w:t>2021</w:t>
-                  </w:r>
-                </w:p>
-              </w:tc>
-              <w:tc>
-                <w:tcPr>
-                  <w:tcW w:w="4678" w:type="dxa"/>
-                </w:tcPr>
-                <w:p>
-                  <w:pPr>
-                    <w:ind w:left="0" w:hanging="2"/>
-                    <w:rPr>
-                      <w:rFonts w:ascii="Arial" w:eastAsia="Arial" w:hAnsi="Arial" w:cs="Arial"/>
-                    </w:rPr>
-                  </w:pPr>
-                  <w:r>
-                    <w:rPr>
-                      <w:rFonts w:ascii="Arial" w:eastAsia="Arial" w:hAnsi="Arial" w:cs="Arial"/>
-                    </w:rPr>
-                    <w:t xml:space="preserve">FECHA: </w:t>
-                  </w:r>
-                  <w:r>
-                    <w:rPr>
-                      <w:rFonts w:ascii="Arial" w:eastAsia="Arial" w:hAnsi="Arial" w:cs="Arial"/>
-                    </w:rPr>
-                    <w:t>29/10/2021</w:t>
+                    <w:t>FECHA: 29/10/2021</w:t>
                   </w:r>
                 </w:p>
               </w:tc>
@@ -6093,7 +6191,7 @@
 </file>
 
 <file path=word/endnotes.xml><?xml version="1.0" encoding="utf-8"?>
-<w:endnotes xmlns:wpc="http://schemas.microsoft.com/office/word/2010/wordprocessingCanvas" xmlns:cx="http://schemas.microsoft.com/office/drawing/2014/chartex" xmlns:cx1="http://schemas.microsoft.com/office/drawing/2015/9/8/chartex" xmlns:cx2="http://schemas.microsoft.com/office/drawing/2015/10/21/chartex" xmlns:cx3="http://schemas.microsoft.com/office/drawing/2016/5/9/chartex" xmlns:cx4="http://schemas.microsoft.com/office/drawing/2016/5/10/chartex" xmlns:cx5="http://schemas.microsoft.com/office/drawing/2016/5/11/chartex" xmlns:cx6="http://schemas.microsoft.com/office/drawing/2016/5/12/chartex" xmlns:cx7="http://schemas.microsoft.com/office/drawing/2016/5/13/chartex" xmlns:cx8="http://schemas.microsoft.com/office/drawing/2016/5/14/chartex" xmlns:mc="http://schemas.openxmlformats.org/markup-compatibility/2006" xmlns:aink="http://schemas.microsoft.com/office/drawing/2016/ink" xmlns:am3d="http://schemas.microsoft.com/office/drawing/2017/model3d" xmlns:o="urn:schemas-microsoft-com:office:office" xmlns:r="http://schemas.openxmlformats.org/officeDocument/2006/relationships" xmlns:m="http://schemas.openxmlformats.org/officeDocument/2006/math" xmlns:v="urn:schemas-microsoft-com:vml" xmlns:wp14="http://schemas.microsoft.com/office/word/2010/wordprocessingDrawing" xmlns:wp="http://schemas.openxmlformats.org/drawingml/2006/wordprocessingDrawing" xmlns:w10="urn:schemas-microsoft-com:office:word" xmlns:w="http://schemas.openxmlformats.org/wordprocessingml/2006/main" xmlns:w14="http://schemas.microsoft.com/office/word/2010/wordml" xmlns:w15="http://schemas.microsoft.com/office/word/2012/wordml" xmlns:w16cex="http://schemas.microsoft.com/office/word/2018/wordml/cex" xmlns:w16cid="http://schemas.microsoft.com/office/word/2016/wordml/cid" xmlns:w16="http://schemas.microsoft.com/office/word/2018/wordml" xmlns:w16se="http://schemas.microsoft.com/office/word/2015/wordml/symex" xmlns:wpg="http://schemas.microsoft.com/office/word/2010/wordprocessingGroup" xmlns:wpi="http://schemas.microsoft.com/office/word/2010/wordprocessingInk" xmlns:wne="http://schemas.microsoft.com/office/word/2006/wordml" xmlns:wps="http://schemas.microsoft.com/office/word/2010/wordprocessingShape" mc:Ignorable="w14 w15 w16se w16cid w16 w16cex wp14">
+<w:endnotes xmlns:wpc="http://schemas.microsoft.com/office/word/2010/wordprocessingCanvas" xmlns:cx="http://schemas.microsoft.com/office/drawing/2014/chartex" xmlns:cx1="http://schemas.microsoft.com/office/drawing/2015/9/8/chartex" xmlns:cx2="http://schemas.microsoft.com/office/drawing/2015/10/21/chartex" xmlns:cx3="http://schemas.microsoft.com/office/drawing/2016/5/9/chartex" xmlns:cx4="http://schemas.microsoft.com/office/drawing/2016/5/10/chartex" xmlns:cx5="http://schemas.microsoft.com/office/drawing/2016/5/11/chartex" xmlns:cx6="http://schemas.microsoft.com/office/drawing/2016/5/12/chartex" xmlns:cx7="http://schemas.microsoft.com/office/drawing/2016/5/13/chartex" xmlns:cx8="http://schemas.microsoft.com/office/drawing/2016/5/14/chartex" xmlns:mc="http://schemas.openxmlformats.org/markup-compatibility/2006" xmlns:aink="http://schemas.microsoft.com/office/drawing/2016/ink" xmlns:am3d="http://schemas.microsoft.com/office/drawing/2017/model3d" xmlns:o="urn:schemas-microsoft-com:office:office" xmlns:r="http://schemas.openxmlformats.org/officeDocument/2006/relationships" xmlns:m="http://schemas.openxmlformats.org/officeDocument/2006/math" xmlns:v="urn:schemas-microsoft-com:vml" xmlns:wp14="http://schemas.microsoft.com/office/word/2010/wordprocessingDrawing" xmlns:wp="http://schemas.openxmlformats.org/drawingml/2006/wordprocessingDrawing" xmlns:w10="urn:schemas-microsoft-com:office:word" xmlns:w="http://schemas.openxmlformats.org/wordprocessingml/2006/main" xmlns:w14="http://schemas.microsoft.com/office/word/2010/wordml" xmlns:w15="http://schemas.microsoft.com/office/word/2012/wordml" xmlns:w16cex="http://schemas.microsoft.com/office/word/2018/wordml/cex" xmlns:w16cid="http://schemas.microsoft.com/office/word/2016/wordml/cid" xmlns:w16="http://schemas.microsoft.com/office/word/2018/wordml" xmlns:w16sdtdh="http://schemas.microsoft.com/office/word/2020/wordml/sdtdatahash" xmlns:w16se="http://schemas.microsoft.com/office/word/2015/wordml/symex" xmlns:wpg="http://schemas.microsoft.com/office/word/2010/wordprocessingGroup" xmlns:wpi="http://schemas.microsoft.com/office/word/2010/wordprocessingInk" xmlns:wne="http://schemas.microsoft.com/office/word/2006/wordml" xmlns:wps="http://schemas.microsoft.com/office/word/2010/wordprocessingShape" mc:Ignorable="w14 w15 w16se w16cid w16 w16cex w16sdtdh wp14">
   <w:endnote w:type="separator" w:id="-1">
     <w:p>
       <w:pPr>
@@ -6120,7 +6218,7 @@
 </file>
 
 <file path=word/footer1.xml><?xml version="1.0" encoding="utf-8"?>
-<w:ftr xmlns:wpc="http://schemas.microsoft.com/office/word/2010/wordprocessingCanvas" xmlns:cx="http://schemas.microsoft.com/office/drawing/2014/chartex" xmlns:cx1="http://schemas.microsoft.com/office/drawing/2015/9/8/chartex" xmlns:cx2="http://schemas.microsoft.com/office/drawing/2015/10/21/chartex" xmlns:cx3="http://schemas.microsoft.com/office/drawing/2016/5/9/chartex" xmlns:cx4="http://schemas.microsoft.com/office/drawing/2016/5/10/chartex" xmlns:cx5="http://schemas.microsoft.com/office/drawing/2016/5/11/chartex" xmlns:cx6="http://schemas.microsoft.com/office/drawing/2016/5/12/chartex" xmlns:cx7="http://schemas.microsoft.com/office/drawing/2016/5/13/chartex" xmlns:cx8="http://schemas.microsoft.com/office/drawing/2016/5/14/chartex" xmlns:mc="http://schemas.openxmlformats.org/markup-compatibility/2006" xmlns:aink="http://schemas.microsoft.com/office/drawing/2016/ink" xmlns:am3d="http://schemas.microsoft.com/office/drawing/2017/model3d" xmlns:o="urn:schemas-microsoft-com:office:office" xmlns:r="http://schemas.openxmlformats.org/officeDocument/2006/relationships" xmlns:m="http://schemas.openxmlformats.org/officeDocument/2006/math" xmlns:v="urn:schemas-microsoft-com:vml" xmlns:wp14="http://schemas.microsoft.com/office/word/2010/wordprocessingDrawing" xmlns:wp="http://schemas.openxmlformats.org/drawingml/2006/wordprocessingDrawing" xmlns:w10="urn:schemas-microsoft-com:office:word" xmlns:w="http://schemas.openxmlformats.org/wordprocessingml/2006/main" xmlns:w14="http://schemas.microsoft.com/office/word/2010/wordml" xmlns:w15="http://schemas.microsoft.com/office/word/2012/wordml" xmlns:w16cex="http://schemas.microsoft.com/office/word/2018/wordml/cex" xmlns:w16cid="http://schemas.microsoft.com/office/word/2016/wordml/cid" xmlns:w16="http://schemas.microsoft.com/office/word/2018/wordml" xmlns:w16se="http://schemas.microsoft.com/office/word/2015/wordml/symex" xmlns:wpg="http://schemas.microsoft.com/office/word/2010/wordprocessingGroup" xmlns:wpi="http://schemas.microsoft.com/office/word/2010/wordprocessingInk" xmlns:wne="http://schemas.microsoft.com/office/word/2006/wordml" xmlns:wps="http://schemas.microsoft.com/office/word/2010/wordprocessingShape" mc:Ignorable="w14 w15 w16se w16cid w16 w16cex wp14">
+<w:ftr xmlns:wpc="http://schemas.microsoft.com/office/word/2010/wordprocessingCanvas" xmlns:cx="http://schemas.microsoft.com/office/drawing/2014/chartex" xmlns:cx1="http://schemas.microsoft.com/office/drawing/2015/9/8/chartex" xmlns:cx2="http://schemas.microsoft.com/office/drawing/2015/10/21/chartex" xmlns:cx3="http://schemas.microsoft.com/office/drawing/2016/5/9/chartex" xmlns:cx4="http://schemas.microsoft.com/office/drawing/2016/5/10/chartex" xmlns:cx5="http://schemas.microsoft.com/office/drawing/2016/5/11/chartex" xmlns:cx6="http://schemas.microsoft.com/office/drawing/2016/5/12/chartex" xmlns:cx7="http://schemas.microsoft.com/office/drawing/2016/5/13/chartex" xmlns:cx8="http://schemas.microsoft.com/office/drawing/2016/5/14/chartex" xmlns:mc="http://schemas.openxmlformats.org/markup-compatibility/2006" xmlns:aink="http://schemas.microsoft.com/office/drawing/2016/ink" xmlns:am3d="http://schemas.microsoft.com/office/drawing/2017/model3d" xmlns:o="urn:schemas-microsoft-com:office:office" xmlns:r="http://schemas.openxmlformats.org/officeDocument/2006/relationships" xmlns:m="http://schemas.openxmlformats.org/officeDocument/2006/math" xmlns:v="urn:schemas-microsoft-com:vml" xmlns:wp14="http://schemas.microsoft.com/office/word/2010/wordprocessingDrawing" xmlns:wp="http://schemas.openxmlformats.org/drawingml/2006/wordprocessingDrawing" xmlns:w10="urn:schemas-microsoft-com:office:word" xmlns:w="http://schemas.openxmlformats.org/wordprocessingml/2006/main" xmlns:w14="http://schemas.microsoft.com/office/word/2010/wordml" xmlns:w15="http://schemas.microsoft.com/office/word/2012/wordml" xmlns:w16cex="http://schemas.microsoft.com/office/word/2018/wordml/cex" xmlns:w16cid="http://schemas.microsoft.com/office/word/2016/wordml/cid" xmlns:w16="http://schemas.microsoft.com/office/word/2018/wordml" xmlns:w16sdtdh="http://schemas.microsoft.com/office/word/2020/wordml/sdtdatahash" xmlns:w16se="http://schemas.microsoft.com/office/word/2015/wordml/symex" xmlns:wpg="http://schemas.microsoft.com/office/word/2010/wordprocessingGroup" xmlns:wpi="http://schemas.microsoft.com/office/word/2010/wordprocessingInk" xmlns:wne="http://schemas.microsoft.com/office/word/2006/wordml" xmlns:wps="http://schemas.microsoft.com/office/word/2010/wordprocessingShape" mc:Ignorable="w14 w15 w16se w16cid w16 w16cex w16sdtdh wp14">
   <w:p>
     <w:pPr>
       <w:pBdr>
@@ -6354,7 +6452,7 @@
 </file>
 
 <file path=word/footnotes.xml><?xml version="1.0" encoding="utf-8"?>
-<w:footnotes xmlns:wpc="http://schemas.microsoft.com/office/word/2010/wordprocessingCanvas" xmlns:cx="http://schemas.microsoft.com/office/drawing/2014/chartex" xmlns:cx1="http://schemas.microsoft.com/office/drawing/2015/9/8/chartex" xmlns:cx2="http://schemas.microsoft.com/office/drawing/2015/10/21/chartex" xmlns:cx3="http://schemas.microsoft.com/office/drawing/2016/5/9/chartex" xmlns:cx4="http://schemas.microsoft.com/office/drawing/2016/5/10/chartex" xmlns:cx5="http://schemas.microsoft.com/office/drawing/2016/5/11/chartex" xmlns:cx6="http://schemas.microsoft.com/office/drawing/2016/5/12/chartex" xmlns:cx7="http://schemas.microsoft.com/office/drawing/2016/5/13/chartex" xmlns:cx8="http://schemas.microsoft.com/office/drawing/2016/5/14/chartex" xmlns:mc="http://schemas.openxmlformats.org/markup-compatibility/2006" xmlns:aink="http://schemas.microsoft.com/office/drawing/2016/ink" xmlns:am3d="http://schemas.microsoft.com/office/drawing/2017/model3d" xmlns:o="urn:schemas-microsoft-com:office:office" xmlns:r="http://schemas.openxmlformats.org/officeDocument/2006/relationships" xmlns:m="http://schemas.openxmlformats.org/officeDocument/2006/math" xmlns:v="urn:schemas-microsoft-com:vml" xmlns:wp14="http://schemas.microsoft.com/office/word/2010/wordprocessingDrawing" xmlns:wp="http://schemas.openxmlformats.org/drawingml/2006/wordprocessingDrawing" xmlns:w10="urn:schemas-microsoft-com:office:word" xmlns:w="http://schemas.openxmlformats.org/wordprocessingml/2006/main" xmlns:w14="http://schemas.microsoft.com/office/word/2010/wordml" xmlns:w15="http://schemas.microsoft.com/office/word/2012/wordml" xmlns:w16cex="http://schemas.microsoft.com/office/word/2018/wordml/cex" xmlns:w16cid="http://schemas.microsoft.com/office/word/2016/wordml/cid" xmlns:w16="http://schemas.microsoft.com/office/word/2018/wordml" xmlns:w16se="http://schemas.microsoft.com/office/word/2015/wordml/symex" xmlns:wpg="http://schemas.microsoft.com/office/word/2010/wordprocessingGroup" xmlns:wpi="http://schemas.microsoft.com/office/word/2010/wordprocessingInk" xmlns:wne="http://schemas.microsoft.com/office/word/2006/wordml" xmlns:wps="http://schemas.microsoft.com/office/word/2010/wordprocessingShape" mc:Ignorable="w14 w15 w16se w16cid w16 w16cex wp14">
+<w:footnotes xmlns:wpc="http://schemas.microsoft.com/office/word/2010/wordprocessingCanvas" xmlns:cx="http://schemas.microsoft.com/office/drawing/2014/chartex" xmlns:cx1="http://schemas.microsoft.com/office/drawing/2015/9/8/chartex" xmlns:cx2="http://schemas.microsoft.com/office/drawing/2015/10/21/chartex" xmlns:cx3="http://schemas.microsoft.com/office/drawing/2016/5/9/chartex" xmlns:cx4="http://schemas.microsoft.com/office/drawing/2016/5/10/chartex" xmlns:cx5="http://schemas.microsoft.com/office/drawing/2016/5/11/chartex" xmlns:cx6="http://schemas.microsoft.com/office/drawing/2016/5/12/chartex" xmlns:cx7="http://schemas.microsoft.com/office/drawing/2016/5/13/chartex" xmlns:cx8="http://schemas.microsoft.com/office/drawing/2016/5/14/chartex" xmlns:mc="http://schemas.openxmlformats.org/markup-compatibility/2006" xmlns:aink="http://schemas.microsoft.com/office/drawing/2016/ink" xmlns:am3d="http://schemas.microsoft.com/office/drawing/2017/model3d" xmlns:o="urn:schemas-microsoft-com:office:office" xmlns:r="http://schemas.openxmlformats.org/officeDocument/2006/relationships" xmlns:m="http://schemas.openxmlformats.org/officeDocument/2006/math" xmlns:v="urn:schemas-microsoft-com:vml" xmlns:wp14="http://schemas.microsoft.com/office/word/2010/wordprocessingDrawing" xmlns:wp="http://schemas.openxmlformats.org/drawingml/2006/wordprocessingDrawing" xmlns:w10="urn:schemas-microsoft-com:office:word" xmlns:w="http://schemas.openxmlformats.org/wordprocessingml/2006/main" xmlns:w14="http://schemas.microsoft.com/office/word/2010/wordml" xmlns:w15="http://schemas.microsoft.com/office/word/2012/wordml" xmlns:w16cex="http://schemas.microsoft.com/office/word/2018/wordml/cex" xmlns:w16cid="http://schemas.microsoft.com/office/word/2016/wordml/cid" xmlns:w16="http://schemas.microsoft.com/office/word/2018/wordml" xmlns:w16sdtdh="http://schemas.microsoft.com/office/word/2020/wordml/sdtdatahash" xmlns:w16se="http://schemas.microsoft.com/office/word/2015/wordml/symex" xmlns:wpg="http://schemas.microsoft.com/office/word/2010/wordprocessingGroup" xmlns:wpi="http://schemas.microsoft.com/office/word/2010/wordprocessingInk" xmlns:wne="http://schemas.microsoft.com/office/word/2006/wordml" xmlns:wps="http://schemas.microsoft.com/office/word/2010/wordprocessingShape" mc:Ignorable="w14 w15 w16se w16cid w16 w16cex w16sdtdh wp14">
   <w:footnote w:type="separator" w:id="-1">
     <w:p>
       <w:pPr>
@@ -6381,7 +6479,7 @@
 </file>
 
 <file path=word/numbering.xml><?xml version="1.0" encoding="utf-8"?>
-<w:numbering xmlns:wpc="http://schemas.microsoft.com/office/word/2010/wordprocessingCanvas" xmlns:cx="http://schemas.microsoft.com/office/drawing/2014/chartex" xmlns:cx1="http://schemas.microsoft.com/office/drawing/2015/9/8/chartex" xmlns:cx2="http://schemas.microsoft.com/office/drawing/2015/10/21/chartex" xmlns:cx3="http://schemas.microsoft.com/office/drawing/2016/5/9/chartex" xmlns:cx4="http://schemas.microsoft.com/office/drawing/2016/5/10/chartex" xmlns:cx5="http://schemas.microsoft.com/office/drawing/2016/5/11/chartex" xmlns:cx6="http://schemas.microsoft.com/office/drawing/2016/5/12/chartex" xmlns:cx7="http://schemas.microsoft.com/office/drawing/2016/5/13/chartex" xmlns:cx8="http://schemas.microsoft.com/office/drawing/2016/5/14/chartex" xmlns:mc="http://schemas.openxmlformats.org/markup-compatibility/2006" xmlns:aink="http://schemas.microsoft.com/office/drawing/2016/ink" xmlns:am3d="http://schemas.microsoft.com/office/drawing/2017/model3d" xmlns:o="urn:schemas-microsoft-com:office:office" xmlns:r="http://schemas.openxmlformats.org/officeDocument/2006/relationships" xmlns:m="http://schemas.openxmlformats.org/officeDocument/2006/math" xmlns:v="urn:schemas-microsoft-com:vml" xmlns:wp14="http://schemas.microsoft.com/office/word/2010/wordprocessingDrawing" xmlns:wp="http://schemas.openxmlformats.org/drawingml/2006/wordprocessingDrawing" xmlns:w10="urn:schemas-microsoft-com:office:word" xmlns:w="http://schemas.openxmlformats.org/wordprocessingml/2006/main" xmlns:w14="http://schemas.microsoft.com/office/word/2010/wordml" xmlns:w15="http://schemas.microsoft.com/office/word/2012/wordml" xmlns:w16cex="http://schemas.microsoft.com/office/word/2018/wordml/cex" xmlns:w16cid="http://schemas.microsoft.com/office/word/2016/wordml/cid" xmlns:w16="http://schemas.microsoft.com/office/word/2018/wordml" xmlns:w16se="http://schemas.microsoft.com/office/word/2015/wordml/symex" xmlns:wpg="http://schemas.microsoft.com/office/word/2010/wordprocessingGroup" xmlns:wpi="http://schemas.microsoft.com/office/word/2010/wordprocessingInk" xmlns:wne="http://schemas.microsoft.com/office/word/2006/wordml" xmlns:wps="http://schemas.microsoft.com/office/word/2010/wordprocessingShape" mc:Ignorable="w14 w15 w16se w16cid w16 w16cex wp14">
+<w:numbering xmlns:wpc="http://schemas.microsoft.com/office/word/2010/wordprocessingCanvas" xmlns:cx="http://schemas.microsoft.com/office/drawing/2014/chartex" xmlns:cx1="http://schemas.microsoft.com/office/drawing/2015/9/8/chartex" xmlns:cx2="http://schemas.microsoft.com/office/drawing/2015/10/21/chartex" xmlns:cx3="http://schemas.microsoft.com/office/drawing/2016/5/9/chartex" xmlns:cx4="http://schemas.microsoft.com/office/drawing/2016/5/10/chartex" xmlns:cx5="http://schemas.microsoft.com/office/drawing/2016/5/11/chartex" xmlns:cx6="http://schemas.microsoft.com/office/drawing/2016/5/12/chartex" xmlns:cx7="http://schemas.microsoft.com/office/drawing/2016/5/13/chartex" xmlns:cx8="http://schemas.microsoft.com/office/drawing/2016/5/14/chartex" xmlns:mc="http://schemas.openxmlformats.org/markup-compatibility/2006" xmlns:aink="http://schemas.microsoft.com/office/drawing/2016/ink" xmlns:am3d="http://schemas.microsoft.com/office/drawing/2017/model3d" xmlns:o="urn:schemas-microsoft-com:office:office" xmlns:r="http://schemas.openxmlformats.org/officeDocument/2006/relationships" xmlns:m="http://schemas.openxmlformats.org/officeDocument/2006/math" xmlns:v="urn:schemas-microsoft-com:vml" xmlns:wp14="http://schemas.microsoft.com/office/word/2010/wordprocessingDrawing" xmlns:wp="http://schemas.openxmlformats.org/drawingml/2006/wordprocessingDrawing" xmlns:w10="urn:schemas-microsoft-com:office:word" xmlns:w="http://schemas.openxmlformats.org/wordprocessingml/2006/main" xmlns:w14="http://schemas.microsoft.com/office/word/2010/wordml" xmlns:w15="http://schemas.microsoft.com/office/word/2012/wordml" xmlns:w16cex="http://schemas.microsoft.com/office/word/2018/wordml/cex" xmlns:w16cid="http://schemas.microsoft.com/office/word/2016/wordml/cid" xmlns:w16="http://schemas.microsoft.com/office/word/2018/wordml" xmlns:w16sdtdh="http://schemas.microsoft.com/office/word/2020/wordml/sdtdatahash" xmlns:w16se="http://schemas.microsoft.com/office/word/2015/wordml/symex" xmlns:wpg="http://schemas.microsoft.com/office/word/2010/wordprocessingGroup" xmlns:wpi="http://schemas.microsoft.com/office/word/2010/wordprocessingInk" xmlns:wne="http://schemas.microsoft.com/office/word/2006/wordml" xmlns:wps="http://schemas.microsoft.com/office/word/2010/wordprocessingShape" mc:Ignorable="w14 w15 w16se w16cid w16 w16cex w16sdtdh wp14">
   <w:abstractNum w:abstractNumId="0" w15:restartNumberingAfterBreak="0">
     <w:nsid w:val="00624D8E"/>
     <w:multiLevelType w:val="multilevel"/>
@@ -7662,7 +7760,7 @@
 </file>
 
 <file path=word/styles.xml><?xml version="1.0" encoding="utf-8"?>
-<w:styles xmlns:mc="http://schemas.openxmlformats.org/markup-compatibility/2006" xmlns:r="http://schemas.openxmlformats.org/officeDocument/2006/relationships" xmlns:w="http://schemas.openxmlformats.org/wordprocessingml/2006/main" xmlns:w14="http://schemas.microsoft.com/office/word/2010/wordml" xmlns:w15="http://schemas.microsoft.com/office/word/2012/wordml" xmlns:w16cex="http://schemas.microsoft.com/office/word/2018/wordml/cex" xmlns:w16cid="http://schemas.microsoft.com/office/word/2016/wordml/cid" xmlns:w16="http://schemas.microsoft.com/office/word/2018/wordml" xmlns:w16se="http://schemas.microsoft.com/office/word/2015/wordml/symex" mc:Ignorable="w14 w15 w16se w16cid w16 w16cex">
+<w:styles xmlns:mc="http://schemas.openxmlformats.org/markup-compatibility/2006" xmlns:r="http://schemas.openxmlformats.org/officeDocument/2006/relationships" xmlns:w="http://schemas.openxmlformats.org/wordprocessingml/2006/main" xmlns:w14="http://schemas.microsoft.com/office/word/2010/wordml" xmlns:w15="http://schemas.microsoft.com/office/word/2012/wordml" xmlns:w16cex="http://schemas.microsoft.com/office/word/2018/wordml/cex" xmlns:w16cid="http://schemas.microsoft.com/office/word/2016/wordml/cid" xmlns:w16="http://schemas.microsoft.com/office/word/2018/wordml" xmlns:w16sdtdh="http://schemas.microsoft.com/office/word/2020/wordml/sdtdatahash" xmlns:w16se="http://schemas.microsoft.com/office/word/2015/wordml/symex" mc:Ignorable="w14 w15 w16se w16cid w16 w16cex w16sdtdh">
   <w:docDefaults>
     <w:rPrDefault>
       <w:rPr>
@@ -8425,9 +8523,7 @@
       <w:tblStyleRowBandSize w:val="1"/>
       <w:tblStyleColBandSize w:val="1"/>
       <w:tblCellMar>
-        <w:top w:w="0" w:type="dxa"/>
         <w:left w:w="108" w:type="dxa"/>
-        <w:bottom w:w="0" w:type="dxa"/>
         <w:right w:w="108" w:type="dxa"/>
       </w:tblCellMar>
     </w:tblPr>
@@ -8438,9 +8534,7 @@
       <w:tblStyleRowBandSize w:val="1"/>
       <w:tblStyleColBandSize w:val="1"/>
       <w:tblCellMar>
-        <w:top w:w="0" w:type="dxa"/>
         <w:left w:w="108" w:type="dxa"/>
-        <w:bottom w:w="0" w:type="dxa"/>
         <w:right w:w="108" w:type="dxa"/>
       </w:tblCellMar>
     </w:tblPr>
@@ -8451,9 +8545,7 @@
       <w:tblStyleRowBandSize w:val="1"/>
       <w:tblStyleColBandSize w:val="1"/>
       <w:tblCellMar>
-        <w:top w:w="0" w:type="dxa"/>
         <w:left w:w="108" w:type="dxa"/>
-        <w:bottom w:w="0" w:type="dxa"/>
         <w:right w:w="108" w:type="dxa"/>
       </w:tblCellMar>
     </w:tblPr>
@@ -8464,9 +8556,7 @@
       <w:tblStyleRowBandSize w:val="1"/>
       <w:tblStyleColBandSize w:val="1"/>
       <w:tblCellMar>
-        <w:top w:w="0" w:type="dxa"/>
         <w:left w:w="108" w:type="dxa"/>
-        <w:bottom w:w="0" w:type="dxa"/>
         <w:right w:w="108" w:type="dxa"/>
       </w:tblCellMar>
     </w:tblPr>
@@ -8477,9 +8567,7 @@
       <w:tblStyleRowBandSize w:val="1"/>
       <w:tblStyleColBandSize w:val="1"/>
       <w:tblCellMar>
-        <w:top w:w="0" w:type="dxa"/>
         <w:left w:w="108" w:type="dxa"/>
-        <w:bottom w:w="0" w:type="dxa"/>
         <w:right w:w="108" w:type="dxa"/>
       </w:tblCellMar>
     </w:tblPr>
@@ -8490,9 +8578,7 @@
       <w:tblStyleRowBandSize w:val="1"/>
       <w:tblStyleColBandSize w:val="1"/>
       <w:tblCellMar>
-        <w:top w:w="0" w:type="dxa"/>
         <w:left w:w="108" w:type="dxa"/>
-        <w:bottom w:w="0" w:type="dxa"/>
         <w:right w:w="108" w:type="dxa"/>
       </w:tblCellMar>
     </w:tblPr>
@@ -8503,9 +8589,7 @@
       <w:tblStyleRowBandSize w:val="1"/>
       <w:tblStyleColBandSize w:val="1"/>
       <w:tblCellMar>
-        <w:top w:w="0" w:type="dxa"/>
         <w:left w:w="108" w:type="dxa"/>
-        <w:bottom w:w="0" w:type="dxa"/>
         <w:right w:w="108" w:type="dxa"/>
       </w:tblCellMar>
     </w:tblPr>
@@ -8516,9 +8600,7 @@
       <w:tblStyleRowBandSize w:val="1"/>
       <w:tblStyleColBandSize w:val="1"/>
       <w:tblCellMar>
-        <w:top w:w="0" w:type="dxa"/>
         <w:left w:w="108" w:type="dxa"/>
-        <w:bottom w:w="0" w:type="dxa"/>
         <w:right w:w="108" w:type="dxa"/>
       </w:tblCellMar>
     </w:tblPr>
@@ -8529,9 +8611,7 @@
       <w:tblStyleRowBandSize w:val="1"/>
       <w:tblStyleColBandSize w:val="1"/>
       <w:tblCellMar>
-        <w:top w:w="0" w:type="dxa"/>
         <w:left w:w="108" w:type="dxa"/>
-        <w:bottom w:w="0" w:type="dxa"/>
         <w:right w:w="108" w:type="dxa"/>
       </w:tblCellMar>
     </w:tblPr>
@@ -8555,9 +8635,7 @@
       <w:tblStyleRowBandSize w:val="1"/>
       <w:tblStyleColBandSize w:val="1"/>
       <w:tblCellMar>
-        <w:top w:w="0" w:type="dxa"/>
         <w:left w:w="108" w:type="dxa"/>
-        <w:bottom w:w="0" w:type="dxa"/>
         <w:right w:w="108" w:type="dxa"/>
       </w:tblCellMar>
     </w:tblPr>
@@ -8568,9 +8646,7 @@
       <w:tblStyleRowBandSize w:val="1"/>
       <w:tblStyleColBandSize w:val="1"/>
       <w:tblCellMar>
-        <w:top w:w="0" w:type="dxa"/>
         <w:left w:w="108" w:type="dxa"/>
-        <w:bottom w:w="0" w:type="dxa"/>
         <w:right w:w="108" w:type="dxa"/>
       </w:tblCellMar>
     </w:tblPr>
@@ -8581,9 +8657,7 @@
       <w:tblStyleRowBandSize w:val="1"/>
       <w:tblStyleColBandSize w:val="1"/>
       <w:tblCellMar>
-        <w:top w:w="0" w:type="dxa"/>
         <w:left w:w="108" w:type="dxa"/>
-        <w:bottom w:w="0" w:type="dxa"/>
         <w:right w:w="108" w:type="dxa"/>
       </w:tblCellMar>
     </w:tblPr>
@@ -8594,9 +8668,7 @@
       <w:tblStyleRowBandSize w:val="1"/>
       <w:tblStyleColBandSize w:val="1"/>
       <w:tblCellMar>
-        <w:top w:w="0" w:type="dxa"/>
         <w:left w:w="108" w:type="dxa"/>
-        <w:bottom w:w="0" w:type="dxa"/>
         <w:right w:w="108" w:type="dxa"/>
       </w:tblCellMar>
     </w:tblPr>
@@ -8607,9 +8679,7 @@
       <w:tblStyleRowBandSize w:val="1"/>
       <w:tblStyleColBandSize w:val="1"/>
       <w:tblCellMar>
-        <w:top w:w="0" w:type="dxa"/>
         <w:left w:w="108" w:type="dxa"/>
-        <w:bottom w:w="0" w:type="dxa"/>
         <w:right w:w="108" w:type="dxa"/>
       </w:tblCellMar>
     </w:tblPr>

</xml_diff>